<commit_message>
Updated Resume Related Files
</commit_message>
<xml_diff>
--- a/docs/Kaustav_Kumar_Das_Resume.docx
+++ b/docs/Kaustav_Kumar_Das_Resume.docx
@@ -84,7 +84,7 @@
         <w:pStyle w:val="FirstParagraph"/>
       </w:pPr>
       <w:r>
-        <w:t xml:space="preserve">Senior Data Engineer with extensive experience architecting and building scalable ELT/ETL pipelines, building and optimizing data warehousing solutions, and ensuring data reliability and data quality.</w:t>
+        <w:t xml:space="preserve">Senior Data Engineer with 10+ years experience architecting and building scalable ELT/ETL pipelines(using dbt,Apache Spark(pyspark),AWS Glue,Informatica Powercenter,IBM Datastage), building and optimizing data warehousing solutions(using Snowflake,Databricks,Oracle), and ensuring data reliability and data quality.</w:t>
       </w:r>
       <w:r>
         <w:t xml:space="preserve"> </w:t>
@@ -162,6 +162,24 @@
         </w:numPr>
       </w:pPr>
       <w:r>
+        <w:t xml:space="preserve">Involved with Product Owners,Business Engagement Leads,BRMs from discovery phase of a data project to planning and designing</w:t>
+      </w:r>
+      <w:r>
+        <w:t xml:space="preserve"> </w:t>
+      </w:r>
+      <w:r>
+        <w:t xml:space="preserve">all the tools/tech stacks/methods required for data ingestion, storage and organization,transformation and processing,validation and quality,serving and consumption,governance, security and monitoring. Also helped with data platform governance.</w:t>
+      </w:r>
+    </w:p>
+    <w:p>
+      <w:pPr>
+        <w:pStyle w:val="Compact"/>
+        <w:numPr>
+          <w:ilvl w:val="0"/>
+          <w:numId w:val="1001"/>
+        </w:numPr>
+      </w:pPr>
+      <w:r>
         <w:t xml:space="preserve">Designed and built ingestion pipelines, converting full loads to incremental models, saving</w:t>
       </w:r>
       <w:r>
@@ -172,25 +190,10 @@
           <w:b/>
           <w:bCs/>
         </w:rPr>
-        <w:t xml:space="preserve">80% Snowflake cost</w:t>
-      </w:r>
-      <w:r>
-        <w:t xml:space="preserve">.</w:t>
-      </w:r>
-      <w:r>
-        <w:br/>
-      </w:r>
-    </w:p>
-    <w:p>
-      <w:pPr>
-        <w:pStyle w:val="Compact"/>
-        <w:numPr>
-          <w:ilvl w:val="0"/>
-          <w:numId w:val="1001"/>
-        </w:numPr>
-      </w:pPr>
-      <w:r>
-        <w:t xml:space="preserve">Developed and maintained</w:t>
+        <w:t xml:space="preserve">80% of Snowflake cost</w:t>
+      </w:r>
+      <w:r>
+        <w:t xml:space="preserve">. Additionally designed custom warehousing solution which saved another</w:t>
       </w:r>
       <w:r>
         <w:t xml:space="preserve"> </w:t>
@@ -200,13 +203,13 @@
           <w:b/>
           <w:bCs/>
         </w:rPr>
-        <w:t xml:space="preserve">300+ automated ELT pipelines</w:t>
-      </w:r>
-      <w:r>
-        <w:t xml:space="preserve"> </w:t>
-      </w:r>
-      <w:r>
-        <w:t xml:space="preserve">using dbt, AWS S3, Glue, Lambda, Step Functions, and Snowflake.</w:t>
+        <w:t xml:space="preserve">40% of Snowflake cost</w:t>
+      </w:r>
+      <w:r>
+        <w:t xml:space="preserve"> </w:t>
+      </w:r>
+      <w:r>
+        <w:t xml:space="preserve">in return helping to enhance refresh rate of warehouse from once a day to thrice a day with same budget.</w:t>
       </w:r>
       <w:r>
         <w:br/>
@@ -221,7 +224,7 @@
         </w:numPr>
       </w:pPr>
       <w:r>
-        <w:t xml:space="preserve">Built</w:t>
+        <w:t xml:space="preserve">Developed and maintained</w:t>
       </w:r>
       <w:r>
         <w:t xml:space="preserve"> </w:t>
@@ -231,40 +234,13 @@
           <w:b/>
           <w:bCs/>
         </w:rPr>
-        <w:t xml:space="preserve">Unified Data Platform (UDP)</w:t>
-      </w:r>
-      <w:r>
-        <w:t xml:space="preserve">, centralized and homogenized source of truth to serve enterprise-wide data needs.</w:t>
-      </w:r>
-      <w:r>
-        <w:br/>
-      </w:r>
-    </w:p>
-    <w:p>
-      <w:pPr>
-        <w:pStyle w:val="Compact"/>
-        <w:numPr>
-          <w:ilvl w:val="0"/>
-          <w:numId w:val="1001"/>
-        </w:numPr>
-      </w:pPr>
-      <w:r>
-        <w:t xml:space="preserve">Optimized queries and pipelines, improving performance and reliability.</w:t>
-      </w:r>
-      <w:r>
-        <w:br/>
-      </w:r>
-    </w:p>
-    <w:p>
-      <w:pPr>
-        <w:pStyle w:val="Compact"/>
-        <w:numPr>
-          <w:ilvl w:val="0"/>
-          <w:numId w:val="1001"/>
-        </w:numPr>
-      </w:pPr>
-      <w:r>
-        <w:t xml:space="preserve">Documented</w:t>
+        <w:t xml:space="preserve">300+ automated ELT pipelines</w:t>
+      </w:r>
+      <w:r>
+        <w:t xml:space="preserve"> </w:t>
+      </w:r>
+      <w:r>
+        <w:t xml:space="preserve">using</w:t>
       </w:r>
       <w:r>
         <w:t xml:space="preserve"> </w:t>
@@ -274,6 +250,86 @@
           <w:b/>
           <w:bCs/>
         </w:rPr>
+        <w:t xml:space="preserve">dbt, AWS S3, Apache Spark(pyspark), AWS Glue, AWS Lambda,AWS Step Functions, and Snowflake/Databricks.</w:t>
+      </w:r>
+      <w:r>
+        <w:br/>
+      </w:r>
+    </w:p>
+    <w:p>
+      <w:pPr>
+        <w:pStyle w:val="Compact"/>
+        <w:numPr>
+          <w:ilvl w:val="0"/>
+          <w:numId w:val="1001"/>
+        </w:numPr>
+      </w:pPr>
+      <w:r>
+        <w:t xml:space="preserve">Built</w:t>
+      </w:r>
+      <w:r>
+        <w:t xml:space="preserve"> </w:t>
+      </w:r>
+      <w:r>
+        <w:rPr>
+          <w:b/>
+          <w:bCs/>
+        </w:rPr>
+        <w:t xml:space="preserve">Unified Data Platform (UDP)</w:t>
+      </w:r>
+      <w:r>
+        <w:t xml:space="preserve">, centralized and homogenized source of truth to serve enterprise-wide data needs.</w:t>
+      </w:r>
+      <w:r>
+        <w:br/>
+      </w:r>
+    </w:p>
+    <w:p>
+      <w:pPr>
+        <w:pStyle w:val="Compact"/>
+        <w:numPr>
+          <w:ilvl w:val="0"/>
+          <w:numId w:val="1001"/>
+        </w:numPr>
+      </w:pPr>
+      <w:r>
+        <w:t xml:space="preserve">Helped in data migration of older data warehouse solutions to the Snowflake data warehouse.</w:t>
+      </w:r>
+    </w:p>
+    <w:p>
+      <w:pPr>
+        <w:pStyle w:val="Compact"/>
+        <w:numPr>
+          <w:ilvl w:val="0"/>
+          <w:numId w:val="1001"/>
+        </w:numPr>
+      </w:pPr>
+      <w:r>
+        <w:t xml:space="preserve">Optimized queries and pipelines, improving performance and reliability.</w:t>
+      </w:r>
+      <w:r>
+        <w:br/>
+      </w:r>
+    </w:p>
+    <w:p>
+      <w:pPr>
+        <w:pStyle w:val="Compact"/>
+        <w:numPr>
+          <w:ilvl w:val="0"/>
+          <w:numId w:val="1001"/>
+        </w:numPr>
+      </w:pPr>
+      <w:r>
+        <w:t xml:space="preserve">Documented</w:t>
+      </w:r>
+      <w:r>
+        <w:t xml:space="preserve"> </w:t>
+      </w:r>
+      <w:r>
+        <w:rPr>
+          <w:b/>
+          <w:bCs/>
+        </w:rPr>
         <w:t xml:space="preserve">30+ data sources, flows, and infrastructure</w:t>
       </w:r>
       <w:r>
@@ -310,7 +366,17 @@
         </w:numPr>
       </w:pPr>
       <w:r>
-        <w:t xml:space="preserve">Standardized release management using Git, Confluence, Jira, and DevOps practices.</w:t>
+        <w:t xml:space="preserve">Standardized release management using</w:t>
+      </w:r>
+      <w:r>
+        <w:t xml:space="preserve"> </w:t>
+      </w:r>
+      <w:r>
+        <w:rPr>
+          <w:b/>
+          <w:bCs/>
+        </w:rPr>
+        <w:t xml:space="preserve">Git, Confluence, Jira, and DevOps practices.</w:t>
       </w:r>
       <w:r>
         <w:br/>
@@ -326,6 +392,240 @@
       </w:pPr>
       <w:r>
         <w:t xml:space="preserve">Ensured data quality through reconciliation, auditing, and rigorous testing.</w:t>
+      </w:r>
+      <w:r>
+        <w:br/>
+      </w:r>
+    </w:p>
+    <w:p>
+      <w:pPr>
+        <w:pStyle w:val="Compact"/>
+        <w:numPr>
+          <w:ilvl w:val="0"/>
+          <w:numId w:val="1001"/>
+        </w:numPr>
+      </w:pPr>
+      <w:r>
+        <w:t xml:space="preserve">Led team of data engineers, business analysts having size of</w:t>
+      </w:r>
+      <w:r>
+        <w:t xml:space="preserve"> </w:t>
+      </w:r>
+      <w:r>
+        <w:rPr>
+          <w:b/>
+          <w:bCs/>
+        </w:rPr>
+        <w:t xml:space="preserve">20(mix of FTE and vendors)</w:t>
+      </w:r>
+      <w:r>
+        <w:t xml:space="preserve"> </w:t>
+      </w:r>
+      <w:r>
+        <w:t xml:space="preserve">to deliver on data products.</w:t>
+      </w:r>
+    </w:p>
+    <w:bookmarkEnd w:id="12"/>
+    <w:bookmarkStart w:id="13" w:name="data-engineer"/>
+    <w:p>
+      <w:pPr>
+        <w:pStyle w:val="Heading3"/>
+      </w:pPr>
+      <w:r>
+        <w:t xml:space="preserve">Data Engineer</w:t>
+      </w:r>
+    </w:p>
+    <w:p>
+      <w:pPr>
+        <w:pStyle w:val="FirstParagraph"/>
+      </w:pPr>
+      <w:r>
+        <w:rPr>
+          <w:b/>
+          <w:bCs/>
+        </w:rPr>
+        <w:t xml:space="preserve">IBM India Pvt Ltd, Pune, India</w:t>
+      </w:r>
+      <w:r>
+        <w:br/>
+      </w:r>
+      <w:r>
+        <w:rPr>
+          <w:i/>
+          <w:iCs/>
+        </w:rPr>
+        <w:t xml:space="preserve">04/2021 – 06/2023</w:t>
+      </w:r>
+      <w:r>
+        <w:br/>
+      </w:r>
+      <w:r>
+        <w:t xml:space="preserve">Project: USAA CFO Treasury Team</w:t>
+      </w:r>
+    </w:p>
+    <w:p>
+      <w:pPr>
+        <w:pStyle w:val="Compact"/>
+        <w:numPr>
+          <w:ilvl w:val="0"/>
+          <w:numId w:val="1002"/>
+        </w:numPr>
+      </w:pPr>
+      <w:r>
+        <w:t xml:space="preserve">Led a</w:t>
+      </w:r>
+      <w:r>
+        <w:t xml:space="preserve"> </w:t>
+      </w:r>
+      <w:r>
+        <w:rPr>
+          <w:b/>
+          <w:bCs/>
+        </w:rPr>
+        <w:t xml:space="preserve">5-member team</w:t>
+      </w:r>
+      <w:r>
+        <w:t xml:space="preserve"> </w:t>
+      </w:r>
+      <w:r>
+        <w:t xml:space="preserve">to develop and maintain</w:t>
+      </w:r>
+      <w:r>
+        <w:t xml:space="preserve"> </w:t>
+      </w:r>
+      <w:r>
+        <w:rPr>
+          <w:b/>
+          <w:bCs/>
+        </w:rPr>
+        <w:t xml:space="preserve">20+ ETL/ELT pipelines</w:t>
+      </w:r>
+      <w:r>
+        <w:t xml:space="preserve"> </w:t>
+      </w:r>
+      <w:r>
+        <w:t xml:space="preserve">using IBM Datastage, dbt, and Snowflake.</w:t>
+      </w:r>
+      <w:r>
+        <w:br/>
+      </w:r>
+    </w:p>
+    <w:p>
+      <w:pPr>
+        <w:pStyle w:val="Compact"/>
+        <w:numPr>
+          <w:ilvl w:val="0"/>
+          <w:numId w:val="1002"/>
+        </w:numPr>
+      </w:pPr>
+      <w:r>
+        <w:t xml:space="preserve">Integrated data from</w:t>
+      </w:r>
+      <w:r>
+        <w:t xml:space="preserve"> </w:t>
+      </w:r>
+      <w:r>
+        <w:rPr>
+          <w:b/>
+          <w:bCs/>
+        </w:rPr>
+        <w:t xml:space="preserve">10+ sources</w:t>
+      </w:r>
+      <w:r>
+        <w:t xml:space="preserve"> </w:t>
+      </w:r>
+      <w:r>
+        <w:t xml:space="preserve">(Oracle, Snowflake, CSV, JSON, APIs).</w:t>
+      </w:r>
+      <w:r>
+        <w:br/>
+      </w:r>
+    </w:p>
+    <w:p>
+      <w:pPr>
+        <w:pStyle w:val="Compact"/>
+        <w:numPr>
+          <w:ilvl w:val="0"/>
+          <w:numId w:val="1002"/>
+        </w:numPr>
+      </w:pPr>
+      <w:r>
+        <w:t xml:space="preserve">Built Tableau dashboards for CFO Treasury reporting (Collateral, Bank Product Reporting).</w:t>
+      </w:r>
+      <w:r>
+        <w:br/>
+      </w:r>
+    </w:p>
+    <w:p>
+      <w:pPr>
+        <w:pStyle w:val="Compact"/>
+        <w:numPr>
+          <w:ilvl w:val="0"/>
+          <w:numId w:val="1002"/>
+        </w:numPr>
+      </w:pPr>
+      <w:r>
+        <w:t xml:space="preserve">Migrated Datastage from v11.5 to v11.7.</w:t>
+      </w:r>
+      <w:r>
+        <w:br/>
+      </w:r>
+    </w:p>
+    <w:p>
+      <w:pPr>
+        <w:pStyle w:val="Compact"/>
+        <w:numPr>
+          <w:ilvl w:val="0"/>
+          <w:numId w:val="1002"/>
+        </w:numPr>
+      </w:pPr>
+      <w:r>
+        <w:t xml:space="preserve">Automated credential management with Python (CyberArk) and enhanced pipelines with Unix shell scripts.</w:t>
+      </w:r>
+      <w:r>
+        <w:br/>
+      </w:r>
+    </w:p>
+    <w:p>
+      <w:pPr>
+        <w:pStyle w:val="Compact"/>
+        <w:numPr>
+          <w:ilvl w:val="0"/>
+          <w:numId w:val="1002"/>
+        </w:numPr>
+      </w:pPr>
+      <w:r>
+        <w:t xml:space="preserve">Managed Control-M jobs, Git repositories, and deployments via Urban Code Deploy.</w:t>
+      </w:r>
+      <w:r>
+        <w:br/>
+      </w:r>
+    </w:p>
+    <w:p>
+      <w:pPr>
+        <w:pStyle w:val="Compact"/>
+        <w:numPr>
+          <w:ilvl w:val="0"/>
+          <w:numId w:val="1002"/>
+        </w:numPr>
+      </w:pPr>
+      <w:r>
+        <w:t xml:space="preserve">Created test cases in Qtest and conducted code reviews in SmartBear.</w:t>
+      </w:r>
+      <w:r>
+        <w:br/>
+      </w:r>
+    </w:p>
+    <w:p>
+      <w:pPr>
+        <w:pStyle w:val="Compact"/>
+        <w:numPr>
+          <w:ilvl w:val="0"/>
+          <w:numId w:val="1002"/>
+        </w:numPr>
+      </w:pPr>
+      <w:r>
+        <w:t xml:space="preserve">Optimized ETL workflows, improving stability and performance.</w:t>
       </w:r>
     </w:p>
     <w:p>
@@ -335,14 +635,14 @@
         </w:pict>
       </w:r>
     </w:p>
-    <w:bookmarkEnd w:id="12"/>
-    <w:bookmarkStart w:id="13" w:name="data-engineer"/>
+    <w:bookmarkEnd w:id="13"/>
+    <w:bookmarkStart w:id="14" w:name="etl-developer"/>
     <w:p>
       <w:pPr>
         <w:pStyle w:val="Heading3"/>
       </w:pPr>
       <w:r>
-        <w:t xml:space="preserve">Data Engineer</w:t>
+        <w:t xml:space="preserve">ETL Developer</w:t>
       </w:r>
     </w:p>
     <w:p>
@@ -354,7 +654,7 @@
           <w:b/>
           <w:bCs/>
         </w:rPr>
-        <w:t xml:space="preserve">IBM India Pvt Ltd, Pune, India</w:t>
+        <w:t xml:space="preserve">Tata Consultancy Services, Kolkata, India</w:t>
       </w:r>
       <w:r>
         <w:br/>
@@ -364,25 +664,25 @@
           <w:i/>
           <w:iCs/>
         </w:rPr>
-        <w:t xml:space="preserve">04/2021 – 06/2023</w:t>
-      </w:r>
-      <w:r>
-        <w:br/>
-      </w:r>
-      <w:r>
-        <w:t xml:space="preserve">Project: USAA CFO Treasury Team</w:t>
-      </w:r>
-    </w:p>
-    <w:p>
-      <w:pPr>
-        <w:pStyle w:val="Compact"/>
-        <w:numPr>
-          <w:ilvl w:val="0"/>
-          <w:numId w:val="1002"/>
-        </w:numPr>
-      </w:pPr>
-      <w:r>
-        <w:t xml:space="preserve">Led a</w:t>
+        <w:t xml:space="preserve">10/2015 – 04/2021</w:t>
+      </w:r>
+      <w:r>
+        <w:br/>
+      </w:r>
+      <w:r>
+        <w:t xml:space="preserve">Projects: PepsiCo LATAM &amp; Mattel (USA)</w:t>
+      </w:r>
+    </w:p>
+    <w:p>
+      <w:pPr>
+        <w:pStyle w:val="Compact"/>
+        <w:numPr>
+          <w:ilvl w:val="0"/>
+          <w:numId w:val="1003"/>
+        </w:numPr>
+      </w:pPr>
+      <w:r>
+        <w:t xml:space="preserve">Developed ETL processes using</w:t>
       </w:r>
       <w:r>
         <w:t xml:space="preserve"> </w:t>
@@ -392,13 +692,13 @@
           <w:b/>
           <w:bCs/>
         </w:rPr>
-        <w:t xml:space="preserve">5-member team</w:t>
-      </w:r>
-      <w:r>
-        <w:t xml:space="preserve"> </w:t>
-      </w:r>
-      <w:r>
-        <w:t xml:space="preserve">to develop and maintain</w:t>
+        <w:t xml:space="preserve">IBM DataStage (8.5, 11.5, 11.7)</w:t>
+      </w:r>
+      <w:r>
+        <w:t xml:space="preserve"> </w:t>
+      </w:r>
+      <w:r>
+        <w:t xml:space="preserve">and</w:t>
       </w:r>
       <w:r>
         <w:t xml:space="preserve"> </w:t>
@@ -408,28 +708,70 @@
           <w:b/>
           <w:bCs/>
         </w:rPr>
-        <w:t xml:space="preserve">20+ ETL/ELT pipelines</w:t>
-      </w:r>
-      <w:r>
-        <w:t xml:space="preserve"> </w:t>
-      </w:r>
-      <w:r>
-        <w:t xml:space="preserve">using IBM Datastage, dbt, and Snowflake.</w:t>
-      </w:r>
-      <w:r>
-        <w:br/>
-      </w:r>
-    </w:p>
-    <w:p>
-      <w:pPr>
-        <w:pStyle w:val="Compact"/>
-        <w:numPr>
-          <w:ilvl w:val="0"/>
-          <w:numId w:val="1002"/>
-        </w:numPr>
-      </w:pPr>
-      <w:r>
-        <w:t xml:space="preserve">Integrated data from</w:t>
+        <w:t xml:space="preserve">Informatica PowerCenter (9.1, 10.2)</w:t>
+      </w:r>
+      <w:r>
+        <w:t xml:space="preserve">.</w:t>
+      </w:r>
+      <w:r>
+        <w:br/>
+      </w:r>
+    </w:p>
+    <w:p>
+      <w:pPr>
+        <w:pStyle w:val="Compact"/>
+        <w:numPr>
+          <w:ilvl w:val="0"/>
+          <w:numId w:val="1003"/>
+        </w:numPr>
+      </w:pPr>
+      <w:r>
+        <w:t xml:space="preserve">Integrated SAP systems with legacy applications for data warehouse loading.</w:t>
+      </w:r>
+      <w:r>
+        <w:br/>
+      </w:r>
+    </w:p>
+    <w:p>
+      <w:pPr>
+        <w:pStyle w:val="Compact"/>
+        <w:numPr>
+          <w:ilvl w:val="0"/>
+          <w:numId w:val="1003"/>
+        </w:numPr>
+      </w:pPr>
+      <w:r>
+        <w:t xml:space="preserve">Monitored and tuned DataStage/Informatica jobs for performance.</w:t>
+      </w:r>
+      <w:r>
+        <w:br/>
+      </w:r>
+    </w:p>
+    <w:p>
+      <w:pPr>
+        <w:pStyle w:val="Compact"/>
+        <w:numPr>
+          <w:ilvl w:val="0"/>
+          <w:numId w:val="1003"/>
+        </w:numPr>
+      </w:pPr>
+      <w:r>
+        <w:t xml:space="preserve">Automated workflows with Control-M, Windows Task Scheduler, and RPA tools (Athus, Power Automate).</w:t>
+      </w:r>
+      <w:r>
+        <w:br/>
+      </w:r>
+    </w:p>
+    <w:p>
+      <w:pPr>
+        <w:pStyle w:val="Compact"/>
+        <w:numPr>
+          <w:ilvl w:val="0"/>
+          <w:numId w:val="1003"/>
+        </w:numPr>
+      </w:pPr>
+      <w:r>
+        <w:t xml:space="preserve">Built dashboards with</w:t>
       </w:r>
       <w:r>
         <w:t xml:space="preserve"> </w:t>
@@ -439,103 +781,70 @@
           <w:b/>
           <w:bCs/>
         </w:rPr>
-        <w:t xml:space="preserve">10+ sources</w:t>
-      </w:r>
-      <w:r>
-        <w:t xml:space="preserve"> </w:t>
-      </w:r>
-      <w:r>
-        <w:t xml:space="preserve">(Oracle, Snowflake, CSV, JSON, APIs).</w:t>
-      </w:r>
-      <w:r>
-        <w:br/>
-      </w:r>
-    </w:p>
-    <w:p>
-      <w:pPr>
-        <w:pStyle w:val="Compact"/>
-        <w:numPr>
-          <w:ilvl w:val="0"/>
-          <w:numId w:val="1002"/>
-        </w:numPr>
-      </w:pPr>
-      <w:r>
-        <w:t xml:space="preserve">Built Tableau dashboards for CFO Treasury reporting (Collateral, Bank Product Reporting).</w:t>
-      </w:r>
-      <w:r>
-        <w:br/>
-      </w:r>
-    </w:p>
-    <w:p>
-      <w:pPr>
-        <w:pStyle w:val="Compact"/>
-        <w:numPr>
-          <w:ilvl w:val="0"/>
-          <w:numId w:val="1002"/>
-        </w:numPr>
-      </w:pPr>
-      <w:r>
-        <w:t xml:space="preserve">Migrated Datastage from v11.5 to v11.7.</w:t>
-      </w:r>
-      <w:r>
-        <w:br/>
-      </w:r>
-    </w:p>
-    <w:p>
-      <w:pPr>
-        <w:pStyle w:val="Compact"/>
-        <w:numPr>
-          <w:ilvl w:val="0"/>
-          <w:numId w:val="1002"/>
-        </w:numPr>
-      </w:pPr>
-      <w:r>
-        <w:t xml:space="preserve">Automated credential management with Python (CyberArk) and enhanced pipelines with Unix shell scripts.</w:t>
-      </w:r>
-      <w:r>
-        <w:br/>
-      </w:r>
-    </w:p>
-    <w:p>
-      <w:pPr>
-        <w:pStyle w:val="Compact"/>
-        <w:numPr>
-          <w:ilvl w:val="0"/>
-          <w:numId w:val="1002"/>
-        </w:numPr>
-      </w:pPr>
-      <w:r>
-        <w:t xml:space="preserve">Managed Control-M jobs, Git repositories, and deployments via Urban Code Deploy.</w:t>
-      </w:r>
-      <w:r>
-        <w:br/>
-      </w:r>
-    </w:p>
-    <w:p>
-      <w:pPr>
-        <w:pStyle w:val="Compact"/>
-        <w:numPr>
-          <w:ilvl w:val="0"/>
-          <w:numId w:val="1002"/>
-        </w:numPr>
-      </w:pPr>
-      <w:r>
-        <w:t xml:space="preserve">Created test cases in Qtest and conducted code reviews in SmartBear.</w:t>
-      </w:r>
-      <w:r>
-        <w:br/>
-      </w:r>
-    </w:p>
-    <w:p>
-      <w:pPr>
-        <w:pStyle w:val="Compact"/>
-        <w:numPr>
-          <w:ilvl w:val="0"/>
-          <w:numId w:val="1002"/>
-        </w:numPr>
-      </w:pPr>
-      <w:r>
-        <w:t xml:space="preserve">Optimized ETL workflows, improving stability and performance.</w:t>
+        <w:t xml:space="preserve">Power BI and IBM Cognos</w:t>
+      </w:r>
+      <w:r>
+        <w:t xml:space="preserve">.</w:t>
+      </w:r>
+      <w:r>
+        <w:br/>
+      </w:r>
+    </w:p>
+    <w:p>
+      <w:pPr>
+        <w:pStyle w:val="Compact"/>
+        <w:numPr>
+          <w:ilvl w:val="0"/>
+          <w:numId w:val="1003"/>
+        </w:numPr>
+      </w:pPr>
+      <w:r>
+        <w:t xml:space="preserve">Led offshore teams in Agile environments (PSM1 certified).</w:t>
+      </w:r>
+      <w:r>
+        <w:br/>
+      </w:r>
+    </w:p>
+    <w:p>
+      <w:pPr>
+        <w:pStyle w:val="Compact"/>
+        <w:numPr>
+          <w:ilvl w:val="0"/>
+          <w:numId w:val="1003"/>
+        </w:numPr>
+      </w:pPr>
+      <w:r>
+        <w:t xml:space="preserve">Migrated Informatica jobs from v9.1 to v10.2.</w:t>
+      </w:r>
+      <w:r>
+        <w:br/>
+      </w:r>
+    </w:p>
+    <w:p>
+      <w:pPr>
+        <w:pStyle w:val="Compact"/>
+        <w:numPr>
+          <w:ilvl w:val="0"/>
+          <w:numId w:val="1003"/>
+        </w:numPr>
+      </w:pPr>
+      <w:r>
+        <w:t xml:space="preserve">Designed and documented ETL architecture, mappings, and technical specifications.</w:t>
+      </w:r>
+      <w:r>
+        <w:br/>
+      </w:r>
+    </w:p>
+    <w:p>
+      <w:pPr>
+        <w:pStyle w:val="Compact"/>
+        <w:numPr>
+          <w:ilvl w:val="0"/>
+          <w:numId w:val="1003"/>
+        </w:numPr>
+      </w:pPr>
+      <w:r>
+        <w:t xml:space="preserve">Implemented multiple process improvements, reducing operational overhead.</w:t>
       </w:r>
     </w:p>
     <w:p>
@@ -545,14 +854,15 @@
         </w:pict>
       </w:r>
     </w:p>
-    <w:bookmarkEnd w:id="13"/>
-    <w:bookmarkStart w:id="14" w:name="etl-developer"/>
-    <w:p>
-      <w:pPr>
-        <w:pStyle w:val="Heading3"/>
-      </w:pPr>
-      <w:r>
-        <w:t xml:space="preserve">ETL Developer</w:t>
+    <w:bookmarkEnd w:id="14"/>
+    <w:bookmarkEnd w:id="15"/>
+    <w:bookmarkStart w:id="16" w:name="education"/>
+    <w:p>
+      <w:pPr>
+        <w:pStyle w:val="Heading2"/>
+      </w:pPr>
+      <w:r>
+        <w:t xml:space="preserve">Education</w:t>
       </w:r>
     </w:p>
     <w:p>
@@ -564,7 +874,13 @@
           <w:b/>
           <w:bCs/>
         </w:rPr>
-        <w:t xml:space="preserve">Tata Consultancy Services, Kolkata, India</w:t>
+        <w:t xml:space="preserve">Bachelor of Technology</w:t>
+      </w:r>
+      <w:r>
+        <w:br/>
+      </w:r>
+      <w:r>
+        <w:t xml:space="preserve">West Bengal University of Technology – Asansol</w:t>
       </w:r>
       <w:r>
         <w:br/>
@@ -574,187 +890,7 @@
           <w:i/>
           <w:iCs/>
         </w:rPr>
-        <w:t xml:space="preserve">10/2015 – 04/2021</w:t>
-      </w:r>
-      <w:r>
-        <w:br/>
-      </w:r>
-      <w:r>
-        <w:t xml:space="preserve">Projects: PepsiCo LATAM &amp; Mattel (USA)</w:t>
-      </w:r>
-    </w:p>
-    <w:p>
-      <w:pPr>
-        <w:pStyle w:val="Compact"/>
-        <w:numPr>
-          <w:ilvl w:val="0"/>
-          <w:numId w:val="1003"/>
-        </w:numPr>
-      </w:pPr>
-      <w:r>
-        <w:t xml:space="preserve">Developed ETL processes using</w:t>
-      </w:r>
-      <w:r>
-        <w:t xml:space="preserve"> </w:t>
-      </w:r>
-      <w:r>
-        <w:rPr>
-          <w:b/>
-          <w:bCs/>
-        </w:rPr>
-        <w:t xml:space="preserve">IBM DataStage (8.5, 11.5, 11.7)</w:t>
-      </w:r>
-      <w:r>
-        <w:t xml:space="preserve"> </w:t>
-      </w:r>
-      <w:r>
-        <w:t xml:space="preserve">and</w:t>
-      </w:r>
-      <w:r>
-        <w:t xml:space="preserve"> </w:t>
-      </w:r>
-      <w:r>
-        <w:rPr>
-          <w:b/>
-          <w:bCs/>
-        </w:rPr>
-        <w:t xml:space="preserve">Informatica PowerCenter (9.1, 10.2)</w:t>
-      </w:r>
-      <w:r>
-        <w:t xml:space="preserve">.</w:t>
-      </w:r>
-      <w:r>
-        <w:br/>
-      </w:r>
-    </w:p>
-    <w:p>
-      <w:pPr>
-        <w:pStyle w:val="Compact"/>
-        <w:numPr>
-          <w:ilvl w:val="0"/>
-          <w:numId w:val="1003"/>
-        </w:numPr>
-      </w:pPr>
-      <w:r>
-        <w:t xml:space="preserve">Integrated SAP systems with legacy applications for data warehouse loading.</w:t>
-      </w:r>
-      <w:r>
-        <w:br/>
-      </w:r>
-    </w:p>
-    <w:p>
-      <w:pPr>
-        <w:pStyle w:val="Compact"/>
-        <w:numPr>
-          <w:ilvl w:val="0"/>
-          <w:numId w:val="1003"/>
-        </w:numPr>
-      </w:pPr>
-      <w:r>
-        <w:t xml:space="preserve">Monitored and tuned DataStage/Informatica jobs for performance.</w:t>
-      </w:r>
-      <w:r>
-        <w:br/>
-      </w:r>
-    </w:p>
-    <w:p>
-      <w:pPr>
-        <w:pStyle w:val="Compact"/>
-        <w:numPr>
-          <w:ilvl w:val="0"/>
-          <w:numId w:val="1003"/>
-        </w:numPr>
-      </w:pPr>
-      <w:r>
-        <w:t xml:space="preserve">Automated workflows with Control-M, Windows Task Scheduler, and RPA tools (Athus, Power Automate).</w:t>
-      </w:r>
-      <w:r>
-        <w:br/>
-      </w:r>
-    </w:p>
-    <w:p>
-      <w:pPr>
-        <w:pStyle w:val="Compact"/>
-        <w:numPr>
-          <w:ilvl w:val="0"/>
-          <w:numId w:val="1003"/>
-        </w:numPr>
-      </w:pPr>
-      <w:r>
-        <w:t xml:space="preserve">Built dashboards with</w:t>
-      </w:r>
-      <w:r>
-        <w:t xml:space="preserve"> </w:t>
-      </w:r>
-      <w:r>
-        <w:rPr>
-          <w:b/>
-          <w:bCs/>
-        </w:rPr>
-        <w:t xml:space="preserve">Power BI and IBM Cognos</w:t>
-      </w:r>
-      <w:r>
-        <w:t xml:space="preserve">.</w:t>
-      </w:r>
-      <w:r>
-        <w:br/>
-      </w:r>
-    </w:p>
-    <w:p>
-      <w:pPr>
-        <w:pStyle w:val="Compact"/>
-        <w:numPr>
-          <w:ilvl w:val="0"/>
-          <w:numId w:val="1003"/>
-        </w:numPr>
-      </w:pPr>
-      <w:r>
-        <w:t xml:space="preserve">Led offshore teams in Agile environments (PSM1 certified).</w:t>
-      </w:r>
-      <w:r>
-        <w:br/>
-      </w:r>
-    </w:p>
-    <w:p>
-      <w:pPr>
-        <w:pStyle w:val="Compact"/>
-        <w:numPr>
-          <w:ilvl w:val="0"/>
-          <w:numId w:val="1003"/>
-        </w:numPr>
-      </w:pPr>
-      <w:r>
-        <w:t xml:space="preserve">Migrated Informatica jobs from v9.1 to v10.2.</w:t>
-      </w:r>
-      <w:r>
-        <w:br/>
-      </w:r>
-    </w:p>
-    <w:p>
-      <w:pPr>
-        <w:pStyle w:val="Compact"/>
-        <w:numPr>
-          <w:ilvl w:val="0"/>
-          <w:numId w:val="1003"/>
-        </w:numPr>
-      </w:pPr>
-      <w:r>
-        <w:t xml:space="preserve">Designed and documented ETL architecture, mappings, and technical specifications.</w:t>
-      </w:r>
-      <w:r>
-        <w:br/>
-      </w:r>
-    </w:p>
-    <w:p>
-      <w:pPr>
-        <w:pStyle w:val="Compact"/>
-        <w:numPr>
-          <w:ilvl w:val="0"/>
-          <w:numId w:val="1003"/>
-        </w:numPr>
-      </w:pPr>
-      <w:r>
-        <w:t xml:space="preserve">Implemented multiple process improvements, reducing operational overhead.</w:t>
+        <w:t xml:space="preserve">2011 – 2015</w:t>
       </w:r>
     </w:p>
     <w:p>
@@ -764,43 +900,143 @@
         </w:pict>
       </w:r>
     </w:p>
-    <w:bookmarkEnd w:id="14"/>
-    <w:bookmarkEnd w:id="15"/>
-    <w:bookmarkStart w:id="16" w:name="education"/>
+    <w:bookmarkEnd w:id="16"/>
+    <w:bookmarkStart w:id="17" w:name="certifications"/>
     <w:p>
       <w:pPr>
         <w:pStyle w:val="Heading2"/>
       </w:pPr>
       <w:r>
-        <w:t xml:space="preserve">Education</w:t>
-      </w:r>
-    </w:p>
-    <w:p>
-      <w:pPr>
-        <w:pStyle w:val="FirstParagraph"/>
-      </w:pPr>
-      <w:r>
-        <w:rPr>
-          <w:b/>
-          <w:bCs/>
-        </w:rPr>
-        <w:t xml:space="preserve">Bachelor of Technology</w:t>
-      </w:r>
-      <w:r>
-        <w:br/>
-      </w:r>
-      <w:r>
-        <w:t xml:space="preserve">West Bengal University of Technology – Asansol</w:t>
-      </w:r>
-      <w:r>
-        <w:br/>
-      </w:r>
-      <w:r>
-        <w:rPr>
-          <w:i/>
-          <w:iCs/>
-        </w:rPr>
-        <w:t xml:space="preserve">2011 – 2015</w:t>
+        <w:t xml:space="preserve">Certifications</w:t>
+      </w:r>
+    </w:p>
+    <w:p>
+      <w:pPr>
+        <w:pStyle w:val="Compact"/>
+        <w:numPr>
+          <w:ilvl w:val="0"/>
+          <w:numId w:val="1004"/>
+        </w:numPr>
+      </w:pPr>
+      <w:r>
+        <w:t xml:space="preserve">SnowPro Associate: Platform Certification (2026)</w:t>
+      </w:r>
+    </w:p>
+    <w:p>
+      <w:pPr>
+        <w:pStyle w:val="Compact"/>
+        <w:numPr>
+          <w:ilvl w:val="0"/>
+          <w:numId w:val="1004"/>
+        </w:numPr>
+      </w:pPr>
+      <w:r>
+        <w:t xml:space="preserve">AWS Certified Cloud Practitioner (2022)</w:t>
+      </w:r>
+      <w:r>
+        <w:br/>
+      </w:r>
+    </w:p>
+    <w:p>
+      <w:pPr>
+        <w:pStyle w:val="Compact"/>
+        <w:numPr>
+          <w:ilvl w:val="0"/>
+          <w:numId w:val="1004"/>
+        </w:numPr>
+      </w:pPr>
+      <w:r>
+        <w:t xml:space="preserve">Microsoft Certified: Azure Data Engineer Associate (2021)</w:t>
+      </w:r>
+      <w:r>
+        <w:br/>
+      </w:r>
+    </w:p>
+    <w:p>
+      <w:pPr>
+        <w:pStyle w:val="Compact"/>
+        <w:numPr>
+          <w:ilvl w:val="0"/>
+          <w:numId w:val="1004"/>
+        </w:numPr>
+      </w:pPr>
+      <w:r>
+        <w:t xml:space="preserve">Microsoft Certified: Azure Administrator Associate (2021)</w:t>
+      </w:r>
+      <w:r>
+        <w:br/>
+      </w:r>
+    </w:p>
+    <w:p>
+      <w:pPr>
+        <w:pStyle w:val="Compact"/>
+        <w:numPr>
+          <w:ilvl w:val="0"/>
+          <w:numId w:val="1004"/>
+        </w:numPr>
+      </w:pPr>
+      <w:r>
+        <w:t xml:space="preserve">Microsoft Certified: Data Analyst Associate (2021)</w:t>
+      </w:r>
+      <w:r>
+        <w:br/>
+      </w:r>
+    </w:p>
+    <w:p>
+      <w:pPr>
+        <w:pStyle w:val="Compact"/>
+        <w:numPr>
+          <w:ilvl w:val="0"/>
+          <w:numId w:val="1004"/>
+        </w:numPr>
+      </w:pPr>
+      <w:r>
+        <w:t xml:space="preserve">Microsoft Certified: Azure Fundamentals &amp; Data Fundamentals (2021)</w:t>
+      </w:r>
+      <w:r>
+        <w:br/>
+      </w:r>
+    </w:p>
+    <w:p>
+      <w:pPr>
+        <w:pStyle w:val="Compact"/>
+        <w:numPr>
+          <w:ilvl w:val="0"/>
+          <w:numId w:val="1004"/>
+        </w:numPr>
+      </w:pPr>
+      <w:r>
+        <w:t xml:space="preserve">IBM Certified Advocate – Cloud v1 (2021)</w:t>
+      </w:r>
+      <w:r>
+        <w:br/>
+      </w:r>
+    </w:p>
+    <w:p>
+      <w:pPr>
+        <w:pStyle w:val="Compact"/>
+        <w:numPr>
+          <w:ilvl w:val="0"/>
+          <w:numId w:val="1004"/>
+        </w:numPr>
+      </w:pPr>
+      <w:r>
+        <w:t xml:space="preserve">Salesforce Certified Administrator (2020)</w:t>
+      </w:r>
+      <w:r>
+        <w:br/>
+      </w:r>
+    </w:p>
+    <w:p>
+      <w:pPr>
+        <w:pStyle w:val="Compact"/>
+        <w:numPr>
+          <w:ilvl w:val="0"/>
+          <w:numId w:val="1004"/>
+        </w:numPr>
+      </w:pPr>
+      <w:r>
+        <w:t xml:space="preserve">Professional Scrum Master I (2020)</w:t>
       </w:r>
     </w:p>
     <w:p>
@@ -810,140 +1046,6 @@
         </w:pict>
       </w:r>
     </w:p>
-    <w:bookmarkEnd w:id="16"/>
-    <w:bookmarkStart w:id="17" w:name="certifications"/>
-    <w:p>
-      <w:pPr>
-        <w:pStyle w:val="Heading2"/>
-      </w:pPr>
-      <w:r>
-        <w:t xml:space="preserve">Certifications</w:t>
-      </w:r>
-    </w:p>
-    <w:p>
-      <w:pPr>
-        <w:pStyle w:val="Compact"/>
-        <w:numPr>
-          <w:ilvl w:val="0"/>
-          <w:numId w:val="1004"/>
-        </w:numPr>
-      </w:pPr>
-      <w:r>
-        <w:t xml:space="preserve">AWS Certified Cloud Practitioner (2022)</w:t>
-      </w:r>
-      <w:r>
-        <w:br/>
-      </w:r>
-    </w:p>
-    <w:p>
-      <w:pPr>
-        <w:pStyle w:val="Compact"/>
-        <w:numPr>
-          <w:ilvl w:val="0"/>
-          <w:numId w:val="1004"/>
-        </w:numPr>
-      </w:pPr>
-      <w:r>
-        <w:t xml:space="preserve">Microsoft Certified: Azure Data Engineer Associate (2021)</w:t>
-      </w:r>
-      <w:r>
-        <w:br/>
-      </w:r>
-    </w:p>
-    <w:p>
-      <w:pPr>
-        <w:pStyle w:val="Compact"/>
-        <w:numPr>
-          <w:ilvl w:val="0"/>
-          <w:numId w:val="1004"/>
-        </w:numPr>
-      </w:pPr>
-      <w:r>
-        <w:t xml:space="preserve">Microsoft Certified: Azure Administrator Associate (2021)</w:t>
-      </w:r>
-      <w:r>
-        <w:br/>
-      </w:r>
-    </w:p>
-    <w:p>
-      <w:pPr>
-        <w:pStyle w:val="Compact"/>
-        <w:numPr>
-          <w:ilvl w:val="0"/>
-          <w:numId w:val="1004"/>
-        </w:numPr>
-      </w:pPr>
-      <w:r>
-        <w:t xml:space="preserve">Microsoft Certified: Data Analyst Associate (2021)</w:t>
-      </w:r>
-      <w:r>
-        <w:br/>
-      </w:r>
-    </w:p>
-    <w:p>
-      <w:pPr>
-        <w:pStyle w:val="Compact"/>
-        <w:numPr>
-          <w:ilvl w:val="0"/>
-          <w:numId w:val="1004"/>
-        </w:numPr>
-      </w:pPr>
-      <w:r>
-        <w:t xml:space="preserve">Microsoft Certified: Azure Fundamentals &amp; Data Fundamentals (2021)</w:t>
-      </w:r>
-      <w:r>
-        <w:br/>
-      </w:r>
-    </w:p>
-    <w:p>
-      <w:pPr>
-        <w:pStyle w:val="Compact"/>
-        <w:numPr>
-          <w:ilvl w:val="0"/>
-          <w:numId w:val="1004"/>
-        </w:numPr>
-      </w:pPr>
-      <w:r>
-        <w:t xml:space="preserve">IBM Certified Advocate – Cloud v1 (2021)</w:t>
-      </w:r>
-      <w:r>
-        <w:br/>
-      </w:r>
-    </w:p>
-    <w:p>
-      <w:pPr>
-        <w:pStyle w:val="Compact"/>
-        <w:numPr>
-          <w:ilvl w:val="0"/>
-          <w:numId w:val="1004"/>
-        </w:numPr>
-      </w:pPr>
-      <w:r>
-        <w:t xml:space="preserve">Salesforce Certified Administrator (2020)</w:t>
-      </w:r>
-      <w:r>
-        <w:br/>
-      </w:r>
-    </w:p>
-    <w:p>
-      <w:pPr>
-        <w:pStyle w:val="Compact"/>
-        <w:numPr>
-          <w:ilvl w:val="0"/>
-          <w:numId w:val="1004"/>
-        </w:numPr>
-      </w:pPr>
-      <w:r>
-        <w:t xml:space="preserve">Professional Scrum Master I (2020)</w:t>
-      </w:r>
-    </w:p>
-    <w:p>
-      <w:r>
-        <w:pict>
-          <v:rect style="width:0;height:1.5pt" o:hralign="center" o:hrstd="t" o:hr="t"/>
-        </w:pict>
-      </w:r>
-    </w:p>
     <w:bookmarkEnd w:id="17"/>
     <w:bookmarkStart w:id="18" w:name="technical-skills"/>
     <w:p>
@@ -973,7 +1075,7 @@
         <w:t xml:space="preserve"> </w:t>
       </w:r>
       <w:r>
-        <w:t xml:space="preserve">Snowflake, dbt, AWS Glue, IBM Datastage, Informatica PowerCenter, TIBCO BW</w:t>
+        <w:t xml:space="preserve">Snowflake, dbt, AWS Glue, Apache Spark(pyspark), Databricks, IBM Datastage, Informatica PowerCenter, TIBCO BW</w:t>
       </w:r>
       <w:r>
         <w:br/>
@@ -1048,7 +1150,7 @@
         <w:t xml:space="preserve"> </w:t>
       </w:r>
       <w:r>
-        <w:t xml:space="preserve">AWS (S3, Lambda, Step Functions), Azure, Cloud Data Architecture</w:t>
+        <w:t xml:space="preserve">AWS (S3, Lambda, Step Functions), Apache Airflow.</w:t>
       </w:r>
       <w:r>
         <w:br/>

</xml_diff>